<commit_message>
updated search function (backend): catching undefined searches updated user manual
</commit_message>
<xml_diff>
--- a/docs/User_Manual.docx
+++ b/docs/User_Manual.docx
@@ -8,6 +8,8 @@
           <w:lang w:val="en-GB"/>
         </w:rPr>
       </w:pPr>
+      <w:bookmarkStart w:id="0" w:name="_GoBack"/>
+      <w:bookmarkEnd w:id="0"/>
       <w:proofErr w:type="spellStart"/>
       <w:r>
         <w:rPr>
@@ -37,52 +39,67 @@
       </w:pPr>
     </w:p>
     <w:p>
-      <w:pPr>
-        <w:rPr>
-          <w:lang w:val="en-GB"/>
-        </w:rPr>
-      </w:pPr>
-      <w:r>
-        <w:rPr>
-          <w:lang w:val="en-GB"/>
-        </w:rPr>
-        <w:t xml:space="preserve">This manual is </w:t>
-      </w:r>
-      <w:r>
-        <w:rPr>
-          <w:lang w:val="en-GB"/>
-        </w:rPr>
-        <w:t xml:space="preserve">intended for all </w:t>
-      </w:r>
-      <w:r>
-        <w:rPr>
-          <w:lang w:val="en-GB"/>
-        </w:rPr>
-        <w:t>users</w:t>
-      </w:r>
-      <w:r>
-        <w:rPr>
-          <w:lang w:val="en-GB"/>
-        </w:rPr>
-        <w:t>:</w:t>
-      </w:r>
-      <w:r>
-        <w:rPr>
-          <w:lang w:val="en-GB"/>
-        </w:rPr>
-        <w:t xml:space="preserve"> service providers and no</w:t>
-      </w:r>
-      <w:r>
-        <w:rPr>
-          <w:lang w:val="en-GB"/>
-        </w:rPr>
-        <w:t>rmal users</w:t>
-      </w:r>
-      <w:r>
-        <w:rPr>
-          <w:lang w:val="en-GB"/>
-        </w:rPr>
-        <w:t>.</w:t>
+      <w:r>
+        <w:rPr>
+          <w:highlight w:val="yellow"/>
+        </w:rPr>
+        <w:t>Inhaltsverzeichnis</w:t>
+      </w:r>
+    </w:p>
+    <w:p/>
+    <w:p>
+      <w:pPr>
+        <w:rPr>
+          <w:b/>
+          <w:lang w:val="en-GB"/>
+        </w:rPr>
+      </w:pPr>
+      <w:r>
+        <w:rPr>
+          <w:b/>
+          <w:lang w:val="en-GB"/>
+        </w:rPr>
+        <w:t>Introduction</w:t>
+      </w:r>
+    </w:p>
+    <w:p>
+      <w:pPr>
+        <w:rPr>
+          <w:lang w:val="en-GB"/>
+        </w:rPr>
+      </w:pPr>
+      <w:r>
+        <w:rPr>
+          <w:lang w:val="en-GB"/>
+        </w:rPr>
+        <w:t xml:space="preserve">This is the user manual for </w:t>
+      </w:r>
+      <w:proofErr w:type="spellStart"/>
+      <w:r>
+        <w:rPr>
+          <w:lang w:val="en-GB"/>
+        </w:rPr>
+        <w:t>iWent</w:t>
+      </w:r>
+      <w:proofErr w:type="spellEnd"/>
+      <w:r>
+        <w:rPr>
+          <w:lang w:val="en-GB"/>
+        </w:rPr>
+        <w:t xml:space="preserve"> – Your event management Platform.</w:t>
+      </w:r>
+    </w:p>
+    <w:p>
+      <w:pPr>
+        <w:rPr>
+          <w:lang w:val="en-GB"/>
+        </w:rPr>
+      </w:pPr>
+      <w:r>
+        <w:rPr>
+          <w:lang w:val="en-GB"/>
+        </w:rPr>
+        <w:t>This manual is intended for all users: service providers and normal users.</w:t>
       </w:r>
     </w:p>
     <w:p>
@@ -99,33 +116,8 @@
         <w:t>Parts which are exclusively addressed to service providers are marked accordingly.</w:t>
       </w:r>
     </w:p>
-    <w:p>
-      <w:pPr>
-        <w:rPr>
-          <w:lang w:val="en-GB"/>
-        </w:rPr>
-      </w:pPr>
-    </w:p>
-    <w:p>
-      <w:r>
-        <w:rPr>
-          <w:highlight w:val="yellow"/>
-        </w:rPr>
-        <w:t>Inhaltsverzeichnis</w:t>
-      </w:r>
-    </w:p>
     <w:p/>
     <w:p>
-      <w:r>
-        <w:rPr>
-          <w:highlight w:val="yellow"/>
-        </w:rPr>
-        <w:t>Um was geht's?</w:t>
-      </w:r>
-    </w:p>
-    <w:p/>
-    <w:p/>
-    <w:p>
       <w:pPr>
         <w:rPr>
           <w:b/>
@@ -181,7 +173,7 @@
         <w:rPr>
           <w:lang w:val="en-GB"/>
         </w:rPr>
-        <w:t>Click on the button "Register a new profile" on the start/login page</w:t>
+        <w:t>Click the button "Register a new profile" on the start/login page</w:t>
       </w:r>
       <w:r>
         <w:rPr>
@@ -450,49 +442,42 @@
       </w:pPr>
       <w:r>
         <w:rPr>
-          <w:highlight w:val="green"/>
           <w:lang w:val="en-GB"/>
         </w:rPr>
         <w:t xml:space="preserve">If you are not registered </w:t>
       </w:r>
       <w:r>
         <w:rPr>
-          <w:highlight w:val="green"/>
           <w:lang w:val="en-GB"/>
         </w:rPr>
         <w:sym w:font="Wingdings" w:char="F0E0"/>
       </w:r>
       <w:r>
         <w:rPr>
-          <w:highlight w:val="green"/>
           <w:lang w:val="en-GB"/>
         </w:rPr>
         <w:t xml:space="preserve"> </w:t>
       </w:r>
       <w:r>
         <w:rPr>
-          <w:highlight w:val="green"/>
           <w:lang w:val="en-GB"/>
         </w:rPr>
         <w:t>see "</w:t>
       </w:r>
       <w:r>
         <w:rPr>
-          <w:highlight w:val="green"/>
           <w:lang w:val="en-GB"/>
         </w:rPr>
         <w:t>Registration</w:t>
       </w:r>
       <w:r>
         <w:rPr>
-          <w:highlight w:val="green"/>
           <w:lang w:val="en-GB"/>
         </w:rPr>
         <w:t>"</w:t>
       </w:r>
       <w:r>
         <w:rPr>
-          <w:highlight w:val="green"/>
           <w:lang w:val="en-GB"/>
         </w:rPr>
         <w:t>.</w:t>
@@ -554,34 +539,6 @@
         </w:rPr>
         <w:t>change password, delete profile</w:t>
       </w:r>
-      <w:r>
-        <w:rPr>
-          <w:b/>
-          <w:lang w:val="en-GB"/>
-        </w:rPr>
-        <w:t xml:space="preserve">, </w:t>
-      </w:r>
-      <w:r>
-        <w:rPr>
-          <w:b/>
-          <w:lang w:val="en-GB"/>
-        </w:rPr>
-        <w:t>show</w:t>
-      </w:r>
-      <w:r>
-        <w:rPr>
-          <w:b/>
-          <w:lang w:val="en-GB"/>
-        </w:rPr>
-        <w:t xml:space="preserve"> your s</w:t>
-      </w:r>
-      <w:r>
-        <w:rPr>
-          <w:b/>
-          <w:lang w:val="en-GB"/>
-        </w:rPr>
-        <w:t>ervices</w:t>
-      </w:r>
     </w:p>
     <w:p>
       <w:pPr>
@@ -650,51 +607,64 @@
         <w:rPr>
           <w:lang w:val="en-GB"/>
         </w:rPr>
+        <w:t xml:space="preserve">Here, you can </w:t>
+      </w:r>
+      <w:r>
+        <w:rPr>
+          <w:b/>
+          <w:lang w:val="en-GB"/>
+        </w:rPr>
+        <w:t>edit your profile</w:t>
+      </w:r>
+      <w:r>
+        <w:rPr>
+          <w:lang w:val="en-GB"/>
+        </w:rPr>
+        <w:t xml:space="preserve"> by </w:t>
+      </w:r>
+      <w:r>
+        <w:rPr>
+          <w:lang w:val="en-GB"/>
+        </w:rPr>
+        <w:t>change your</w:t>
+      </w:r>
+      <w:r>
+        <w:rPr>
+          <w:lang w:val="en-GB"/>
+        </w:rPr>
+        <w:t xml:space="preserve"> email address, postal address and phone number.</w:t>
+      </w:r>
+      <w:r>
+        <w:rPr>
+          <w:lang w:val="en-GB"/>
+        </w:rPr>
+        <w:t xml:space="preserve"> Confirm your changes by clicking the button</w:t>
+      </w:r>
+      <w:r>
+        <w:rPr>
+          <w:lang w:val="en-GB"/>
+        </w:rPr>
+        <w:t xml:space="preserve"> "save"</w:t>
+      </w:r>
+      <w:r>
+        <w:rPr>
+          <w:lang w:val="en-GB"/>
+        </w:rPr>
+        <w:t>.</w:t>
+      </w:r>
+    </w:p>
+    <w:p>
+      <w:pPr>
+        <w:rPr>
+          <w:lang w:val="en-GB"/>
+        </w:rPr>
+      </w:pPr>
+      <w:r>
+        <w:rPr>
+          <w:highlight w:val="yellow"/>
+          <w:lang w:val="en-GB"/>
+        </w:rPr>
         <w:lastRenderedPageBreak/>
-        <w:t>Here, you can change your</w:t>
-      </w:r>
-      <w:r>
-        <w:rPr>
-          <w:lang w:val="en-GB"/>
-        </w:rPr>
-        <w:t xml:space="preserve"> email address, postal address and phone number.</w:t>
-      </w:r>
-      <w:r>
-        <w:rPr>
-          <w:lang w:val="en-GB"/>
-        </w:rPr>
-        <w:t xml:space="preserve"> Confirm your changes by clicking the button</w:t>
-      </w:r>
-      <w:r>
-        <w:rPr>
-          <w:lang w:val="en-GB"/>
-        </w:rPr>
-        <w:t xml:space="preserve"> </w:t>
-      </w:r>
-      <w:r>
-        <w:rPr>
-          <w:lang w:val="en-GB"/>
-        </w:rPr>
-        <w:t>"save"</w:t>
-      </w:r>
-      <w:r>
-        <w:rPr>
-          <w:lang w:val="en-GB"/>
-        </w:rPr>
-        <w:t>.</w:t>
-      </w:r>
-    </w:p>
-    <w:p>
-      <w:pPr>
-        <w:rPr>
-          <w:lang w:val="en-GB"/>
-        </w:rPr>
-      </w:pPr>
-      <w:r>
-        <w:rPr>
-          <w:highlight w:val="yellow"/>
-          <w:lang w:val="en-GB"/>
-        </w:rPr>
         <w:t>Bild</w:t>
       </w:r>
     </w:p>
@@ -715,7 +685,14 @@
         <w:rPr>
           <w:lang w:val="en-GB"/>
         </w:rPr>
-        <w:t>To change your password</w:t>
+        <w:t xml:space="preserve">To </w:t>
+      </w:r>
+      <w:r>
+        <w:rPr>
+          <w:b/>
+          <w:lang w:val="en-GB"/>
+        </w:rPr>
+        <w:t>change your password</w:t>
       </w:r>
       <w:r>
         <w:rPr>
@@ -827,7 +804,20 @@
         <w:rPr>
           <w:lang w:val="en-GB"/>
         </w:rPr>
-        <w:t>To delete your profile, click on "Delete Profile".</w:t>
+        <w:t xml:space="preserve">To </w:t>
+      </w:r>
+      <w:r>
+        <w:rPr>
+          <w:b/>
+          <w:lang w:val="en-GB"/>
+        </w:rPr>
+        <w:t>delete your profile</w:t>
+      </w:r>
+      <w:r>
+        <w:rPr>
+          <w:lang w:val="en-GB"/>
+        </w:rPr>
+        <w:t>, click "Delete Profile".</w:t>
       </w:r>
     </w:p>
     <w:p>
@@ -936,33 +926,958 @@
           <w:lang w:val="en-GB"/>
         </w:rPr>
       </w:pPr>
-      <w:r>
-        <w:rPr>
-          <w:highlight w:val="cyan"/>
-          <w:lang w:val="en-GB"/>
-        </w:rPr>
-        <w:t xml:space="preserve">If you’re a service provider, </w:t>
-      </w:r>
-      <w:r>
-        <w:rPr>
-          <w:highlight w:val="cyan"/>
-          <w:lang w:val="en-GB"/>
-        </w:rPr>
-        <w:t xml:space="preserve">you can click </w:t>
-      </w:r>
-      <w:r>
-        <w:rPr>
-          <w:highlight w:val="cyan"/>
-          <w:lang w:val="en-GB"/>
-        </w:rPr>
-        <w:t>"Show my services</w:t>
-      </w:r>
-      <w:r>
-        <w:rPr>
-          <w:highlight w:val="cyan"/>
-          <w:lang w:val="en-GB"/>
-        </w:rPr>
-        <w:t xml:space="preserve">" to show the services you </w:t>
+    </w:p>
+    <w:p>
+      <w:pPr>
+        <w:rPr>
+          <w:b/>
+          <w:bCs/>
+          <w:lang w:val="en-GB"/>
+        </w:rPr>
+      </w:pPr>
+      <w:r>
+        <w:rPr>
+          <w:b/>
+          <w:bCs/>
+          <w:lang w:val="en-GB"/>
+        </w:rPr>
+        <w:t>Finding a service</w:t>
+      </w:r>
+      <w:r>
+        <w:rPr>
+          <w:b/>
+          <w:bCs/>
+          <w:lang w:val="en-GB"/>
+        </w:rPr>
+        <w:t>: Search</w:t>
+      </w:r>
+      <w:r>
+        <w:rPr>
+          <w:b/>
+          <w:bCs/>
+          <w:lang w:val="en-GB"/>
+        </w:rPr>
+        <w:t xml:space="preserve"> a service, make me a random party, </w:t>
+      </w:r>
+      <w:r>
+        <w:rPr>
+          <w:b/>
+          <w:bCs/>
+          <w:lang w:val="en-GB"/>
+        </w:rPr>
+        <w:t>featured service</w:t>
+      </w:r>
+      <w:r>
+        <w:rPr>
+          <w:b/>
+          <w:bCs/>
+          <w:lang w:val="en-GB"/>
+        </w:rPr>
+        <w:t>s</w:t>
+      </w:r>
+      <w:r>
+        <w:rPr>
+          <w:b/>
+          <w:bCs/>
+          <w:lang w:val="en-GB"/>
+        </w:rPr>
+        <w:t>,</w:t>
+      </w:r>
+      <w:r>
+        <w:rPr>
+          <w:b/>
+          <w:bCs/>
+          <w:lang w:val="en-GB"/>
+        </w:rPr>
+        <w:t xml:space="preserve"> </w:t>
+      </w:r>
+      <w:r>
+        <w:rPr>
+          <w:b/>
+          <w:bCs/>
+          <w:lang w:val="en-GB"/>
+        </w:rPr>
+        <w:t>book a service</w:t>
+      </w:r>
+    </w:p>
+    <w:p>
+      <w:pPr>
+        <w:rPr>
+          <w:lang w:val="en-GB"/>
+        </w:rPr>
+      </w:pPr>
+      <w:r>
+        <w:rPr>
+          <w:lang w:val="en-GB"/>
+        </w:rPr>
+        <w:t xml:space="preserve">If you are looking for a service, click the </w:t>
+      </w:r>
+      <w:r>
+        <w:rPr>
+          <w:lang w:val="en-GB"/>
+        </w:rPr>
+        <w:t>"magnifying glass" icon in the upper right corner.</w:t>
+      </w:r>
+    </w:p>
+    <w:p>
+      <w:pPr>
+        <w:rPr>
+          <w:lang w:val="en-GB"/>
+        </w:rPr>
+      </w:pPr>
+      <w:r>
+        <w:rPr>
+          <w:highlight w:val="yellow"/>
+          <w:lang w:val="en-GB"/>
+        </w:rPr>
+        <w:t>Bild</w:t>
+      </w:r>
+    </w:p>
+    <w:p>
+      <w:pPr>
+        <w:rPr>
+          <w:lang w:val="en-GB"/>
+        </w:rPr>
+      </w:pPr>
+      <w:r>
+        <w:rPr>
+          <w:lang w:val="en-GB"/>
+        </w:rPr>
+        <w:t xml:space="preserve">The window is </w:t>
+      </w:r>
+      <w:r>
+        <w:rPr>
+          <w:lang w:val="en-GB"/>
+        </w:rPr>
+        <w:t>divided in two parts</w:t>
+      </w:r>
+      <w:r>
+        <w:rPr>
+          <w:lang w:val="en-GB"/>
+        </w:rPr>
+        <w:t>. The upper part contains the search function, the lower part contains our "featured services".</w:t>
+      </w:r>
+    </w:p>
+    <w:p>
+      <w:pPr>
+        <w:rPr>
+          <w:lang w:val="en-GB"/>
+        </w:rPr>
+      </w:pPr>
+    </w:p>
+    <w:p>
+      <w:pPr>
+        <w:rPr>
+          <w:lang w:val="en-GB"/>
+        </w:rPr>
+      </w:pPr>
+      <w:r>
+        <w:rPr>
+          <w:lang w:val="en-GB"/>
+        </w:rPr>
+        <w:t>You can enter</w:t>
+      </w:r>
+      <w:r>
+        <w:rPr>
+          <w:lang w:val="en-GB"/>
+        </w:rPr>
+        <w:t xml:space="preserve"> any </w:t>
+      </w:r>
+      <w:r>
+        <w:rPr>
+          <w:b/>
+          <w:lang w:val="en-GB"/>
+        </w:rPr>
+        <w:t>search</w:t>
+      </w:r>
+      <w:r>
+        <w:rPr>
+          <w:lang w:val="en-GB"/>
+        </w:rPr>
+        <w:t xml:space="preserve"> string in the </w:t>
+      </w:r>
+      <w:r>
+        <w:rPr>
+          <w:lang w:val="en-GB"/>
+        </w:rPr>
+        <w:t>"</w:t>
+      </w:r>
+      <w:r>
+        <w:rPr>
+          <w:lang w:val="en-GB"/>
+        </w:rPr>
+        <w:t>Wh</w:t>
+      </w:r>
+      <w:r>
+        <w:rPr>
+          <w:lang w:val="en-GB"/>
+        </w:rPr>
+        <w:t>at do you need?" text field and click the button "Search".</w:t>
+      </w:r>
+      <w:r>
+        <w:rPr>
+          <w:lang w:val="en-GB"/>
+        </w:rPr>
+        <w:t xml:space="preserve"> </w:t>
+      </w:r>
+      <w:r>
+        <w:rPr>
+          <w:lang w:val="en-GB"/>
+        </w:rPr>
+        <w:t xml:space="preserve">You're shown all </w:t>
+      </w:r>
+      <w:r>
+        <w:rPr>
+          <w:lang w:val="en-GB"/>
+        </w:rPr>
+        <w:t xml:space="preserve">services on the platform which contain the search string </w:t>
+      </w:r>
+      <w:r>
+        <w:rPr>
+          <w:lang w:val="en-GB"/>
+        </w:rPr>
+        <w:t>anywhere (in the service name, the description or else). The search is not case-sensitive.</w:t>
+      </w:r>
+    </w:p>
+    <w:p>
+      <w:pPr>
+        <w:rPr>
+          <w:lang w:val="en-GB"/>
+        </w:rPr>
+      </w:pPr>
+      <w:r>
+        <w:rPr>
+          <w:highlight w:val="yellow"/>
+          <w:lang w:val="en-GB"/>
+        </w:rPr>
+        <w:t>Bild</w:t>
+      </w:r>
+    </w:p>
+    <w:p>
+      <w:pPr>
+        <w:rPr>
+          <w:lang w:val="en-GB"/>
+        </w:rPr>
+      </w:pPr>
+      <w:r>
+        <w:rPr>
+          <w:lang w:val="en-GB"/>
+        </w:rPr>
+        <w:t>If you want to look at all services within one</w:t>
+      </w:r>
+      <w:r>
+        <w:rPr>
+          <w:lang w:val="en-GB"/>
+        </w:rPr>
+        <w:t xml:space="preserve"> category, you can click the according button</w:t>
+      </w:r>
+      <w:r>
+        <w:rPr>
+          <w:lang w:val="en-GB"/>
+        </w:rPr>
+        <w:t>.</w:t>
+      </w:r>
+    </w:p>
+    <w:p>
+      <w:pPr>
+        <w:rPr>
+          <w:lang w:val="en-GB"/>
+        </w:rPr>
+      </w:pPr>
+      <w:r>
+        <w:rPr>
+          <w:highlight w:val="yellow"/>
+          <w:lang w:val="en-GB"/>
+        </w:rPr>
+        <w:t>Bild</w:t>
+      </w:r>
+    </w:p>
+    <w:p>
+      <w:pPr>
+        <w:rPr>
+          <w:lang w:val="en-GB"/>
+        </w:rPr>
+      </w:pPr>
+      <w:r>
+        <w:rPr>
+          <w:lang w:val="en-GB"/>
+        </w:rPr>
+        <w:t>You want to have a party but aren't sure</w:t>
+      </w:r>
+      <w:r>
+        <w:rPr>
+          <w:lang w:val="en-GB"/>
+        </w:rPr>
+        <w:t xml:space="preserve">, what you're looking for? </w:t>
+      </w:r>
+    </w:p>
+    <w:p>
+      <w:pPr>
+        <w:rPr>
+          <w:lang w:val="en-GB"/>
+        </w:rPr>
+      </w:pPr>
+    </w:p>
+    <w:p>
+      <w:pPr>
+        <w:rPr>
+          <w:lang w:val="en-GB"/>
+        </w:rPr>
+      </w:pPr>
+      <w:r>
+        <w:rPr>
+          <w:lang w:val="en-GB"/>
+        </w:rPr>
+        <w:lastRenderedPageBreak/>
+        <w:t xml:space="preserve">No problem! </w:t>
+      </w:r>
+      <w:r>
+        <w:rPr>
+          <w:lang w:val="en-GB"/>
+        </w:rPr>
+        <w:t>As a special feature</w:t>
+      </w:r>
+      <w:r>
+        <w:rPr>
+          <w:lang w:val="en-GB"/>
+        </w:rPr>
+        <w:t>, you can click the button "</w:t>
+      </w:r>
+      <w:r>
+        <w:rPr>
+          <w:b/>
+          <w:lang w:val="en-GB"/>
+        </w:rPr>
+        <w:t>Make me a random party</w:t>
+      </w:r>
+      <w:r>
+        <w:rPr>
+          <w:lang w:val="en-GB"/>
+        </w:rPr>
+        <w:t xml:space="preserve">". </w:t>
+      </w:r>
+    </w:p>
+    <w:p>
+      <w:pPr>
+        <w:rPr>
+          <w:lang w:val="en-GB"/>
+        </w:rPr>
+      </w:pPr>
+      <w:r>
+        <w:rPr>
+          <w:highlight w:val="yellow"/>
+          <w:lang w:val="en-GB"/>
+        </w:rPr>
+        <w:t>Bild</w:t>
+      </w:r>
+    </w:p>
+    <w:p>
+      <w:pPr>
+        <w:rPr>
+          <w:lang w:val="en-GB"/>
+        </w:rPr>
+      </w:pPr>
+      <w:r>
+        <w:rPr>
+          <w:highlight w:val="lightGray"/>
+          <w:lang w:val="en-GB"/>
+        </w:rPr>
+        <w:t xml:space="preserve">Our special algorithm </w:t>
+      </w:r>
+      <w:r>
+        <w:rPr>
+          <w:highlight w:val="lightGray"/>
+          <w:lang w:val="en-GB"/>
+        </w:rPr>
+        <w:t xml:space="preserve">will </w:t>
+      </w:r>
+      <w:r>
+        <w:rPr>
+          <w:highlight w:val="lightGray"/>
+          <w:lang w:val="en-GB"/>
+        </w:rPr>
+        <w:t xml:space="preserve">assemble a </w:t>
+      </w:r>
+      <w:r>
+        <w:rPr>
+          <w:highlight w:val="lightGray"/>
+          <w:lang w:val="en-GB"/>
+        </w:rPr>
+        <w:t>combination of different services</w:t>
+      </w:r>
+      <w:r>
+        <w:rPr>
+          <w:highlight w:val="lightGray"/>
+          <w:lang w:val="en-GB"/>
+        </w:rPr>
+        <w:t xml:space="preserve">, </w:t>
+      </w:r>
+      <w:r>
+        <w:rPr>
+          <w:highlight w:val="lightGray"/>
+          <w:lang w:val="en-GB"/>
+        </w:rPr>
+        <w:t xml:space="preserve">to </w:t>
+      </w:r>
+      <w:r>
+        <w:rPr>
+          <w:highlight w:val="lightGray"/>
+          <w:lang w:val="en-GB"/>
+        </w:rPr>
+        <w:t xml:space="preserve">suggest a possible party. Feel free to </w:t>
+      </w:r>
+      <w:r>
+        <w:rPr>
+          <w:highlight w:val="lightGray"/>
+          <w:lang w:val="en-GB"/>
+        </w:rPr>
+        <w:t xml:space="preserve">switch </w:t>
+      </w:r>
+      <w:r>
+        <w:rPr>
+          <w:highlight w:val="lightGray"/>
+          <w:lang w:val="en-GB"/>
+        </w:rPr>
+        <w:t>one or all the suggested services for your party.</w:t>
+      </w:r>
+    </w:p>
+    <w:p>
+      <w:pPr>
+        <w:rPr>
+          <w:lang w:val="en-GB"/>
+        </w:rPr>
+      </w:pPr>
+    </w:p>
+    <w:p>
+      <w:pPr>
+        <w:rPr>
+          <w:lang w:val="en-GB"/>
+        </w:rPr>
+      </w:pPr>
+      <w:r>
+        <w:rPr>
+          <w:highlight w:val="lightGray"/>
+          <w:lang w:val="en-GB"/>
+        </w:rPr>
+        <w:t>The "</w:t>
+      </w:r>
+      <w:r>
+        <w:rPr>
+          <w:b/>
+          <w:highlight w:val="lightGray"/>
+          <w:lang w:val="en-GB"/>
+        </w:rPr>
+        <w:t>featured services</w:t>
+      </w:r>
+      <w:r>
+        <w:rPr>
+          <w:highlight w:val="lightGray"/>
+          <w:lang w:val="en-GB"/>
+        </w:rPr>
+        <w:t>" contain special services selected by our platform managers. These services come from our most loyal and best service providers on the platform and are particularly recommended to you.</w:t>
+      </w:r>
+    </w:p>
+    <w:p>
+      <w:pPr>
+        <w:rPr>
+          <w:lang w:val="en-GB"/>
+        </w:rPr>
+      </w:pPr>
+    </w:p>
+    <w:p>
+      <w:pPr>
+        <w:rPr>
+          <w:lang w:val="en-GB"/>
+        </w:rPr>
+      </w:pPr>
+      <w:r>
+        <w:rPr>
+          <w:highlight w:val="yellow"/>
+          <w:lang w:val="en-GB"/>
+        </w:rPr>
+        <w:t xml:space="preserve">To </w:t>
+      </w:r>
+      <w:r>
+        <w:rPr>
+          <w:b/>
+          <w:highlight w:val="yellow"/>
+          <w:lang w:val="en-GB"/>
+        </w:rPr>
+        <w:t>book a service</w:t>
+      </w:r>
+      <w:r>
+        <w:rPr>
+          <w:highlight w:val="yellow"/>
+          <w:lang w:val="en-GB"/>
+        </w:rPr>
+        <w:t xml:space="preserve"> you TO DO</w:t>
+      </w:r>
+    </w:p>
+    <w:p>
+      <w:pPr>
+        <w:rPr>
+          <w:lang w:val="en-GB"/>
+        </w:rPr>
+      </w:pPr>
+    </w:p>
+    <w:p>
+      <w:pPr>
+        <w:rPr>
+          <w:lang w:val="en-GB"/>
+        </w:rPr>
+      </w:pPr>
+    </w:p>
+    <w:p>
+      <w:pPr>
+        <w:rPr>
+          <w:b/>
+          <w:lang w:val="en-GB"/>
+        </w:rPr>
+      </w:pPr>
+      <w:r>
+        <w:rPr>
+          <w:b/>
+          <w:highlight w:val="cyan"/>
+          <w:lang w:val="en-GB"/>
+        </w:rPr>
+        <w:t xml:space="preserve">Service providers: </w:t>
+      </w:r>
+      <w:r>
+        <w:rPr>
+          <w:b/>
+          <w:highlight w:val="cyan"/>
+          <w:lang w:val="en-GB"/>
+        </w:rPr>
+        <w:t>Approval</w:t>
+      </w:r>
+      <w:r>
+        <w:rPr>
+          <w:b/>
+          <w:highlight w:val="cyan"/>
+          <w:lang w:val="en-GB"/>
+        </w:rPr>
+        <w:t xml:space="preserve">, add a new service, </w:t>
+      </w:r>
+      <w:r>
+        <w:rPr>
+          <w:b/>
+          <w:highlight w:val="cyan"/>
+          <w:lang w:val="en-GB"/>
+        </w:rPr>
+        <w:t>modify/delete a service</w:t>
+      </w:r>
+    </w:p>
+    <w:p>
+      <w:pPr>
+        <w:rPr>
+          <w:highlight w:val="cyan"/>
+          <w:lang w:val="en-GB"/>
+        </w:rPr>
+      </w:pPr>
+      <w:r>
+        <w:rPr>
+          <w:highlight w:val="cyan"/>
+          <w:lang w:val="en-GB"/>
+        </w:rPr>
+        <w:t>This section is only relevant for service providers.</w:t>
+      </w:r>
+    </w:p>
+    <w:p>
+      <w:pPr>
+        <w:rPr>
+          <w:highlight w:val="cyan"/>
+          <w:lang w:val="en-GB"/>
+        </w:rPr>
+      </w:pPr>
+    </w:p>
+    <w:p>
+      <w:pPr>
+        <w:rPr>
+          <w:lang w:val="en-GB"/>
+        </w:rPr>
+      </w:pPr>
+      <w:r>
+        <w:rPr>
+          <w:highlight w:val="cyan"/>
+          <w:lang w:val="en-GB"/>
+        </w:rPr>
+        <w:t>All ne</w:t>
+      </w:r>
+      <w:r>
+        <w:rPr>
+          <w:highlight w:val="cyan"/>
+          <w:lang w:val="en-GB"/>
+        </w:rPr>
+        <w:t>w</w:t>
+      </w:r>
+      <w:r>
+        <w:rPr>
+          <w:highlight w:val="cyan"/>
+          <w:lang w:val="en-GB"/>
+        </w:rPr>
+        <w:t xml:space="preserve"> registered service providers </w:t>
+      </w:r>
+      <w:proofErr w:type="gramStart"/>
+      <w:r>
+        <w:rPr>
+          <w:highlight w:val="cyan"/>
+          <w:lang w:val="en-GB"/>
+        </w:rPr>
+        <w:t>have to</w:t>
+      </w:r>
+      <w:proofErr w:type="gramEnd"/>
+      <w:r>
+        <w:rPr>
+          <w:highlight w:val="cyan"/>
+          <w:lang w:val="en-GB"/>
+        </w:rPr>
+        <w:t xml:space="preserve"> be </w:t>
+      </w:r>
+      <w:r>
+        <w:rPr>
+          <w:b/>
+          <w:highlight w:val="cyan"/>
+          <w:lang w:val="en-GB"/>
+        </w:rPr>
+        <w:t>approved</w:t>
+      </w:r>
+      <w:r>
+        <w:rPr>
+          <w:highlight w:val="cyan"/>
+          <w:lang w:val="en-GB"/>
+        </w:rPr>
+        <w:t xml:space="preserve"> by </w:t>
+      </w:r>
+      <w:r>
+        <w:rPr>
+          <w:highlight w:val="cyan"/>
+          <w:lang w:val="en-GB"/>
+        </w:rPr>
+        <w:t>one of our platform managers.</w:t>
+      </w:r>
+      <w:r>
+        <w:rPr>
+          <w:lang w:val="en-GB"/>
+        </w:rPr>
+        <w:t xml:space="preserve"> </w:t>
+      </w:r>
+    </w:p>
+    <w:p>
+      <w:r>
+        <w:rPr>
+          <w:highlight w:val="yellow"/>
+        </w:rPr>
+        <w:t>Wird der Status irgendwo angezeigt?</w:t>
+      </w:r>
+    </w:p>
+    <w:p>
+      <w:pPr>
+        <w:rPr>
+          <w:highlight w:val="cyan"/>
+          <w:lang w:val="en-GB"/>
+        </w:rPr>
+      </w:pPr>
+      <w:r>
+        <w:rPr>
+          <w:highlight w:val="cyan"/>
+          <w:lang w:val="en-GB"/>
+        </w:rPr>
+        <w:t xml:space="preserve">You do not need to </w:t>
+      </w:r>
+      <w:proofErr w:type="gramStart"/>
+      <w:r>
+        <w:rPr>
+          <w:highlight w:val="cyan"/>
+          <w:lang w:val="en-GB"/>
+        </w:rPr>
+        <w:t>take action</w:t>
+      </w:r>
+      <w:proofErr w:type="gramEnd"/>
+      <w:r>
+        <w:rPr>
+          <w:highlight w:val="cyan"/>
+          <w:lang w:val="en-GB"/>
+        </w:rPr>
+        <w:t xml:space="preserve"> to be approved</w:t>
+      </w:r>
+      <w:r>
+        <w:rPr>
+          <w:highlight w:val="cyan"/>
+          <w:lang w:val="en-GB"/>
+        </w:rPr>
+        <w:t xml:space="preserve">. </w:t>
+      </w:r>
+      <w:r>
+        <w:rPr>
+          <w:highlight w:val="cyan"/>
+          <w:lang w:val="en-GB"/>
+        </w:rPr>
+        <w:t>As soon as you</w:t>
+      </w:r>
+      <w:r>
+        <w:rPr>
+          <w:highlight w:val="cyan"/>
+          <w:lang w:val="en-GB"/>
+        </w:rPr>
+        <w:t xml:space="preserve">'re approved, you can </w:t>
+      </w:r>
+      <w:r>
+        <w:rPr>
+          <w:highlight w:val="cyan"/>
+          <w:lang w:val="en-GB"/>
+        </w:rPr>
+        <w:t>add services to the platform.</w:t>
+      </w:r>
+    </w:p>
+    <w:p>
+      <w:pPr>
+        <w:rPr>
+          <w:highlight w:val="cyan"/>
+          <w:lang w:val="en-GB"/>
+        </w:rPr>
+      </w:pPr>
+    </w:p>
+    <w:p>
+      <w:pPr>
+        <w:rPr>
+          <w:highlight w:val="cyan"/>
+          <w:lang w:val="en-GB"/>
+        </w:rPr>
+      </w:pPr>
+      <w:r>
+        <w:rPr>
+          <w:highlight w:val="cyan"/>
+          <w:lang w:val="en-GB"/>
+        </w:rPr>
+        <w:t xml:space="preserve">To </w:t>
+      </w:r>
+      <w:r>
+        <w:rPr>
+          <w:b/>
+          <w:highlight w:val="cyan"/>
+          <w:lang w:val="en-GB"/>
+        </w:rPr>
+        <w:t>add a new service</w:t>
+      </w:r>
+      <w:r>
+        <w:rPr>
+          <w:highlight w:val="cyan"/>
+          <w:lang w:val="en-GB"/>
+        </w:rPr>
+        <w:t>, you</w:t>
+      </w:r>
+      <w:r>
+        <w:rPr>
+          <w:highlight w:val="cyan"/>
+          <w:lang w:val="en-GB"/>
+        </w:rPr>
+        <w:t xml:space="preserve"> must be registered as </w:t>
+      </w:r>
+      <w:r>
+        <w:rPr>
+          <w:highlight w:val="cyan"/>
+          <w:lang w:val="en-GB"/>
+        </w:rPr>
+        <w:t>service provider</w:t>
+      </w:r>
+      <w:r>
+        <w:rPr>
+          <w:highlight w:val="cyan"/>
+          <w:lang w:val="en-GB"/>
+        </w:rPr>
+        <w:t xml:space="preserve"> and approved by one of our platform managers.</w:t>
+      </w:r>
+    </w:p>
+    <w:p>
+      <w:pPr>
+        <w:rPr>
+          <w:lang w:val="en-GB"/>
+        </w:rPr>
+      </w:pPr>
+      <w:r>
+        <w:rPr>
+          <w:highlight w:val="cyan"/>
+          <w:lang w:val="en-GB"/>
+        </w:rPr>
+        <w:t xml:space="preserve">Go to the "home" page by clicking the </w:t>
+      </w:r>
+      <w:r>
+        <w:rPr>
+          <w:highlight w:val="cyan"/>
+          <w:lang w:val="en-GB"/>
+        </w:rPr>
+        <w:t>"magnifying glass" icon in the upper right corner.</w:t>
+      </w:r>
+    </w:p>
+    <w:p>
+      <w:pPr>
+        <w:rPr>
+          <w:lang w:val="en-GB"/>
+        </w:rPr>
+      </w:pPr>
+      <w:r>
+        <w:rPr>
+          <w:highlight w:val="yellow"/>
+          <w:lang w:val="en-GB"/>
+        </w:rPr>
+        <w:t>Bild</w:t>
+      </w:r>
+    </w:p>
+    <w:p>
+      <w:pPr>
+        <w:rPr>
+          <w:lang w:val="en-GB"/>
+        </w:rPr>
+      </w:pPr>
+      <w:r>
+        <w:rPr>
+          <w:highlight w:val="cyan"/>
+          <w:lang w:val="en-GB"/>
+        </w:rPr>
+        <w:t>Click "+ Add a new service".</w:t>
+      </w:r>
+    </w:p>
+    <w:p>
+      <w:pPr>
+        <w:rPr>
+          <w:lang w:val="en-GB"/>
+        </w:rPr>
+      </w:pPr>
+      <w:r>
+        <w:rPr>
+          <w:highlight w:val="yellow"/>
+          <w:lang w:val="en-GB"/>
+        </w:rPr>
+        <w:t>Bild</w:t>
+      </w:r>
+    </w:p>
+    <w:p>
+      <w:pPr>
+        <w:rPr>
+          <w:highlight w:val="cyan"/>
+          <w:lang w:val="en-GB"/>
+        </w:rPr>
+      </w:pPr>
+      <w:r>
+        <w:rPr>
+          <w:highlight w:val="cyan"/>
+          <w:lang w:val="en-GB"/>
+        </w:rPr>
+        <w:t xml:space="preserve">To add a new service, you must enter </w:t>
+      </w:r>
+      <w:r>
+        <w:rPr>
+          <w:highlight w:val="cyan"/>
+          <w:lang w:val="en-GB"/>
+        </w:rPr>
+        <w:t>a service name containing at least two characters.</w:t>
+      </w:r>
+    </w:p>
+    <w:p>
+      <w:pPr>
+        <w:rPr>
+          <w:lang w:val="en-GB"/>
+        </w:rPr>
+      </w:pPr>
+      <w:r>
+        <w:rPr>
+          <w:highlight w:val="cyan"/>
+          <w:lang w:val="en-GB"/>
+        </w:rPr>
+        <w:t xml:space="preserve">You can add a </w:t>
+      </w:r>
+      <w:r>
+        <w:rPr>
+          <w:highlight w:val="cyan"/>
+          <w:lang w:val="en-GB"/>
+        </w:rPr>
+        <w:t xml:space="preserve">category, price, location and description, so your service will be found </w:t>
+      </w:r>
+      <w:r>
+        <w:rPr>
+          <w:highlight w:val="cyan"/>
+          <w:lang w:val="en-GB"/>
+        </w:rPr>
+        <w:t>b</w:t>
+      </w:r>
+      <w:r>
+        <w:rPr>
+          <w:highlight w:val="cyan"/>
+          <w:lang w:val="en-GB"/>
+        </w:rPr>
+        <w:t>y</w:t>
+      </w:r>
+      <w:r>
+        <w:rPr>
+          <w:highlight w:val="cyan"/>
+          <w:lang w:val="en-GB"/>
+        </w:rPr>
+        <w:t xml:space="preserve"> the other users.</w:t>
+      </w:r>
+    </w:p>
+    <w:p>
+      <w:pPr>
+        <w:rPr>
+          <w:lang w:val="en-GB"/>
+        </w:rPr>
+      </w:pPr>
+      <w:r>
+        <w:rPr>
+          <w:highlight w:val="cyan"/>
+          <w:lang w:val="en-GB"/>
+        </w:rPr>
+        <w:t>Click the button "Add your service". Your service is now on the platform and can be seen by the other users.</w:t>
+      </w:r>
+    </w:p>
+    <w:p>
+      <w:pPr>
+        <w:rPr>
+          <w:lang w:val="en-GB"/>
+        </w:rPr>
+      </w:pPr>
+      <w:r>
+        <w:rPr>
+          <w:highlight w:val="yellow"/>
+          <w:lang w:val="en-GB"/>
+        </w:rPr>
+        <w:t>Bild</w:t>
+      </w:r>
+    </w:p>
+    <w:p>
+      <w:pPr>
+        <w:rPr>
+          <w:lang w:val="en-GB"/>
+        </w:rPr>
+      </w:pPr>
+    </w:p>
+    <w:p>
+      <w:pPr>
+        <w:rPr>
+          <w:highlight w:val="cyan"/>
+          <w:lang w:val="en-GB"/>
+        </w:rPr>
+      </w:pPr>
+      <w:r>
+        <w:rPr>
+          <w:highlight w:val="cyan"/>
+          <w:lang w:val="en-GB"/>
+        </w:rPr>
+        <w:t xml:space="preserve">To </w:t>
+      </w:r>
+      <w:r>
+        <w:rPr>
+          <w:b/>
+          <w:highlight w:val="cyan"/>
+          <w:lang w:val="en-GB"/>
+        </w:rPr>
+        <w:t>modify or delete a service</w:t>
+      </w:r>
+      <w:r>
+        <w:rPr>
+          <w:highlight w:val="cyan"/>
+          <w:lang w:val="en-GB"/>
+        </w:rPr>
+        <w:t xml:space="preserve"> you </w:t>
       </w:r>
       <w:r>
         <w:rPr>
@@ -976,12 +1891,215 @@
           <w:highlight w:val="cyan"/>
           <w:lang w:val="en-GB"/>
         </w:rPr>
+        <w:t xml:space="preserve">, go to </w:t>
+      </w:r>
+      <w:r>
+        <w:rPr>
+          <w:highlight w:val="cyan"/>
+          <w:lang w:val="en-GB"/>
+        </w:rPr>
+        <w:t xml:space="preserve">your </w:t>
+      </w:r>
+      <w:r>
+        <w:rPr>
+          <w:highlight w:val="cyan"/>
+          <w:lang w:val="en-GB"/>
+        </w:rPr>
+        <w:sym w:font="Wingdings" w:char="F0E0"/>
+      </w:r>
+      <w:r>
+        <w:rPr>
+          <w:highlight w:val="cyan"/>
+          <w:lang w:val="en-GB"/>
+        </w:rPr>
+        <w:t xml:space="preserve"> </w:t>
+      </w:r>
+      <w:r>
+        <w:rPr>
+          <w:highlight w:val="cyan"/>
+          <w:lang w:val="en-GB"/>
+        </w:rPr>
+        <w:t>profile page by clicking the "person" icon in the upper right corner.</w:t>
+      </w:r>
+      <w:r>
+        <w:rPr>
+          <w:highlight w:val="cyan"/>
+          <w:lang w:val="en-GB"/>
+        </w:rPr>
+        <w:t xml:space="preserve"> </w:t>
+      </w:r>
+    </w:p>
+    <w:p>
+      <w:pPr>
+        <w:rPr>
+          <w:highlight w:val="cyan"/>
+          <w:lang w:val="en-GB"/>
+        </w:rPr>
+      </w:pPr>
+      <w:r>
+        <w:rPr>
+          <w:highlight w:val="cyan"/>
+          <w:lang w:val="en-GB"/>
+        </w:rPr>
+        <w:lastRenderedPageBreak/>
+        <w:t>C</w:t>
+      </w:r>
+      <w:r>
+        <w:rPr>
+          <w:highlight w:val="cyan"/>
+          <w:lang w:val="en-GB"/>
+        </w:rPr>
+        <w:t>lick "Show my services" to show the services you added to the platform</w:t>
+      </w:r>
+      <w:r>
+        <w:rPr>
+          <w:highlight w:val="cyan"/>
+          <w:lang w:val="en-GB"/>
+        </w:rPr>
         <w:t>.</w:t>
       </w:r>
     </w:p>
     <w:p>
       <w:pPr>
         <w:rPr>
+          <w:highlight w:val="cyan"/>
+          <w:lang w:val="en-GB"/>
+        </w:rPr>
+      </w:pPr>
+      <w:proofErr w:type="spellStart"/>
+      <w:r>
+        <w:rPr>
+          <w:highlight w:val="cyan"/>
+          <w:lang w:val="en-GB"/>
+        </w:rPr>
+        <w:t>T</w:t>
+      </w:r>
+      <w:r>
+        <w:rPr>
+          <w:highlight w:val="cyan"/>
+          <w:lang w:val="en-GB"/>
+        </w:rPr>
+        <w:t xml:space="preserve">hen </w:t>
+      </w:r>
+      <w:proofErr w:type="spellEnd"/>
+      <w:r>
+        <w:rPr>
+          <w:highlight w:val="cyan"/>
+          <w:lang w:val="en-GB"/>
+        </w:rPr>
+        <w:t xml:space="preserve">click "more", </w:t>
+      </w:r>
+      <w:r>
+        <w:rPr>
+          <w:highlight w:val="cyan"/>
+          <w:lang w:val="en-GB"/>
+        </w:rPr>
+        <w:t>to</w:t>
+      </w:r>
+      <w:r>
+        <w:rPr>
+          <w:highlight w:val="cyan"/>
+          <w:lang w:val="en-GB"/>
+        </w:rPr>
+        <w:t xml:space="preserve"> modify or delete the</w:t>
+      </w:r>
+      <w:r>
+        <w:rPr>
+          <w:highlight w:val="cyan"/>
+          <w:lang w:val="en-GB"/>
+        </w:rPr>
+        <w:t>m</w:t>
+      </w:r>
+      <w:r>
+        <w:rPr>
+          <w:highlight w:val="cyan"/>
+          <w:lang w:val="en-GB"/>
+        </w:rPr>
+        <w:t>.</w:t>
+      </w:r>
+    </w:p>
+    <w:p>
+      <w:pPr>
+        <w:rPr>
+          <w:lang w:val="en-GB"/>
+        </w:rPr>
+      </w:pPr>
+    </w:p>
+    <w:p>
+      <w:pPr>
+        <w:rPr>
+          <w:highlight w:val="cyan"/>
+          <w:lang w:val="en-GB"/>
+        </w:rPr>
+      </w:pPr>
+      <w:r>
+        <w:rPr>
+          <w:highlight w:val="cyan"/>
+          <w:lang w:val="en-GB"/>
+        </w:rPr>
+        <w:t xml:space="preserve">To </w:t>
+      </w:r>
+      <w:r>
+        <w:rPr>
+          <w:b/>
+          <w:highlight w:val="cyan"/>
+          <w:lang w:val="en-GB"/>
+        </w:rPr>
+        <w:t>modify a service</w:t>
+      </w:r>
+      <w:r>
+        <w:rPr>
+          <w:highlight w:val="cyan"/>
+          <w:lang w:val="en-GB"/>
+        </w:rPr>
+        <w:t xml:space="preserve">, </w:t>
+      </w:r>
+      <w:r>
+        <w:rPr>
+          <w:highlight w:val="cyan"/>
+          <w:lang w:val="en-GB"/>
+        </w:rPr>
+        <w:t xml:space="preserve">click "Modify service". </w:t>
+      </w:r>
+      <w:r>
+        <w:rPr>
+          <w:highlight w:val="cyan"/>
+          <w:lang w:val="en-GB"/>
+        </w:rPr>
+        <w:t xml:space="preserve">Here you can change the service name, category, price, location and description. </w:t>
+      </w:r>
+      <w:r>
+        <w:rPr>
+          <w:highlight w:val="cyan"/>
+          <w:lang w:val="en-GB"/>
+        </w:rPr>
+        <w:t>The service name must contain at least two characters.</w:t>
+      </w:r>
+    </w:p>
+    <w:p>
+      <w:pPr>
+        <w:rPr>
+          <w:lang w:val="en-GB"/>
+        </w:rPr>
+      </w:pPr>
+      <w:r>
+        <w:rPr>
+          <w:highlight w:val="cyan"/>
+          <w:lang w:val="en-GB"/>
+        </w:rPr>
+        <w:t xml:space="preserve">Click </w:t>
+      </w:r>
+      <w:r>
+        <w:rPr>
+          <w:highlight w:val="cyan"/>
+          <w:lang w:val="en-GB"/>
+        </w:rPr>
+        <w:t>"Save your changes" to confirm your entries.</w:t>
+      </w:r>
+    </w:p>
+    <w:p>
+      <w:pPr>
+        <w:rPr>
           <w:lang w:val="en-GB"/>
         </w:rPr>
       </w:pPr>
@@ -996,137 +2114,125 @@
     <w:p>
       <w:pPr>
         <w:rPr>
-          <w:highlight w:val="cyan"/>
-          <w:lang w:val="en-GB"/>
-        </w:rPr>
-      </w:pPr>
-      <w:r>
-        <w:rPr>
-          <w:highlight w:val="cyan"/>
-          <w:lang w:val="en-GB"/>
-        </w:rPr>
-        <w:t>If you click on "more", you can modify or delete the services you added to the platform.</w:t>
-      </w:r>
-    </w:p>
-    <w:p>
-      <w:pPr>
-        <w:rPr>
-          <w:lang w:val="en-GB"/>
-        </w:rPr>
-      </w:pPr>
-      <w:r>
-        <w:rPr>
-          <w:highlight w:val="cyan"/>
-          <w:lang w:val="en-GB"/>
-        </w:rPr>
-        <w:sym w:font="Wingdings" w:char="F0E0"/>
-      </w:r>
-      <w:r>
-        <w:rPr>
-          <w:highlight w:val="cyan"/>
-          <w:lang w:val="en-GB"/>
-        </w:rPr>
-        <w:t xml:space="preserve"> </w:t>
-      </w:r>
-      <w:r>
-        <w:rPr>
-          <w:highlight w:val="cyan"/>
-          <w:lang w:val="en-GB"/>
-        </w:rPr>
-        <w:t>see "M</w:t>
-      </w:r>
-      <w:r>
-        <w:rPr>
-          <w:highlight w:val="cyan"/>
-          <w:lang w:val="en-GB"/>
-        </w:rPr>
-        <w:t>odify</w:t>
-      </w:r>
-      <w:r>
-        <w:rPr>
-          <w:highlight w:val="cyan"/>
-          <w:lang w:val="en-GB"/>
-        </w:rPr>
-        <w:t xml:space="preserve">/delete </w:t>
-      </w:r>
-      <w:r>
-        <w:rPr>
-          <w:highlight w:val="cyan"/>
-          <w:lang w:val="en-GB"/>
-        </w:rPr>
-        <w:t xml:space="preserve">a </w:t>
-      </w:r>
-      <w:r>
-        <w:rPr>
-          <w:highlight w:val="cyan"/>
-          <w:lang w:val="en-GB"/>
-        </w:rPr>
-        <w:t>service</w:t>
-      </w:r>
-      <w:r>
-        <w:rPr>
-          <w:lang w:val="en-GB"/>
-        </w:rPr>
-        <w:t>"</w:t>
-      </w:r>
-    </w:p>
-    <w:p>
-      <w:pPr>
-        <w:rPr>
-          <w:lang w:val="en-GB"/>
-        </w:rPr>
-      </w:pPr>
-    </w:p>
-    <w:p>
-      <w:pPr>
-        <w:rPr>
-          <w:b/>
-          <w:bCs/>
-          <w:lang w:val="en-GB"/>
-        </w:rPr>
-      </w:pPr>
-      <w:r>
-        <w:rPr>
-          <w:b/>
-          <w:bCs/>
-          <w:lang w:val="en-GB"/>
-        </w:rPr>
-        <w:t>Finding a service</w:t>
-      </w:r>
-      <w:r>
-        <w:rPr>
-          <w:b/>
-          <w:bCs/>
-          <w:lang w:val="en-GB"/>
-        </w:rPr>
-        <w:t>: Search</w:t>
-      </w:r>
-      <w:r>
-        <w:rPr>
-          <w:b/>
-          <w:bCs/>
-          <w:lang w:val="en-GB"/>
-        </w:rPr>
-        <w:t xml:space="preserve"> a service, featured service, make me a random party, book a service</w:t>
-      </w:r>
-    </w:p>
-    <w:p>
-      <w:pPr>
-        <w:rPr>
-          <w:lang w:val="en-GB"/>
-        </w:rPr>
-      </w:pPr>
-      <w:r>
-        <w:rPr>
-          <w:lang w:val="en-GB"/>
-        </w:rPr>
-        <w:t xml:space="preserve">If you are looking for a service, click on the </w:t>
-      </w:r>
-      <w:r>
-        <w:rPr>
-          <w:lang w:val="en-GB"/>
-        </w:rPr>
-        <w:t>"magnifying glass" icon in the upper right corner.</w:t>
+          <w:lang w:val="en-GB"/>
+        </w:rPr>
+      </w:pPr>
+    </w:p>
+    <w:p>
+      <w:pPr>
+        <w:rPr>
+          <w:highlight w:val="cyan"/>
+          <w:lang w:val="en-GB"/>
+        </w:rPr>
+      </w:pPr>
+      <w:r>
+        <w:rPr>
+          <w:highlight w:val="cyan"/>
+          <w:lang w:val="en-GB"/>
+        </w:rPr>
+        <w:t xml:space="preserve">To delete a service, click "Delete service" </w:t>
+      </w:r>
+      <w:r>
+        <w:rPr>
+          <w:highlight w:val="cyan"/>
+          <w:lang w:val="en-GB"/>
+        </w:rPr>
+        <w:t>below the service you want to delete.</w:t>
+      </w:r>
+    </w:p>
+    <w:p>
+      <w:pPr>
+        <w:rPr>
+          <w:highlight w:val="cyan"/>
+          <w:lang w:val="en-GB"/>
+        </w:rPr>
+      </w:pPr>
+      <w:r>
+        <w:rPr>
+          <w:highlight w:val="cyan"/>
+          <w:lang w:val="en-GB"/>
+        </w:rPr>
+        <w:t xml:space="preserve">You will be asked again, if you really want to delete </w:t>
+      </w:r>
+      <w:r>
+        <w:rPr>
+          <w:highlight w:val="cyan"/>
+          <w:lang w:val="en-GB"/>
+        </w:rPr>
+        <w:t>the service</w:t>
+      </w:r>
+      <w:r>
+        <w:rPr>
+          <w:highlight w:val="cyan"/>
+          <w:lang w:val="en-GB"/>
+        </w:rPr>
+        <w:t xml:space="preserve">. If you click "Delete </w:t>
+      </w:r>
+      <w:r>
+        <w:rPr>
+          <w:highlight w:val="cyan"/>
+          <w:lang w:val="en-GB"/>
+        </w:rPr>
+        <w:t>[</w:t>
+      </w:r>
+      <w:proofErr w:type="spellStart"/>
+      <w:r>
+        <w:rPr>
+          <w:highlight w:val="cyan"/>
+          <w:lang w:val="en-GB"/>
+        </w:rPr>
+        <w:t>serviceName</w:t>
+      </w:r>
+      <w:proofErr w:type="spellEnd"/>
+      <w:r>
+        <w:rPr>
+          <w:highlight w:val="cyan"/>
+          <w:lang w:val="en-GB"/>
+        </w:rPr>
+        <w:t>]</w:t>
+      </w:r>
+      <w:r>
+        <w:rPr>
+          <w:highlight w:val="cyan"/>
+          <w:lang w:val="en-GB"/>
+        </w:rPr>
+        <w:t xml:space="preserve">", </w:t>
+      </w:r>
+      <w:r>
+        <w:rPr>
+          <w:highlight w:val="cyan"/>
+          <w:lang w:val="en-GB"/>
+        </w:rPr>
+        <w:t xml:space="preserve">the service </w:t>
+      </w:r>
+      <w:r>
+        <w:rPr>
+          <w:highlight w:val="cyan"/>
+          <w:lang w:val="en-GB"/>
+        </w:rPr>
+        <w:t>will be deleted.</w:t>
+      </w:r>
+    </w:p>
+    <w:p>
+      <w:pPr>
+        <w:rPr>
+          <w:lang w:val="en-GB"/>
+        </w:rPr>
+      </w:pPr>
+      <w:r>
+        <w:rPr>
+          <w:b/>
+          <w:highlight w:val="cyan"/>
+          <w:lang w:val="en-GB"/>
+        </w:rPr>
+        <w:t>Attention:</w:t>
+      </w:r>
+      <w:r>
+        <w:rPr>
+          <w:highlight w:val="cyan"/>
+          <w:lang w:val="en-GB"/>
+        </w:rPr>
+        <w:t xml:space="preserve"> The deletion can't be undone!</w:t>
       </w:r>
     </w:p>
     <w:p>
@@ -1142,341 +2248,6 @@
         </w:rPr>
         <w:t>Bild</w:t>
       </w:r>
-    </w:p>
-    <w:p>
-      <w:pPr>
-        <w:rPr>
-          <w:lang w:val="en-GB"/>
-        </w:rPr>
-      </w:pPr>
-      <w:r>
-        <w:rPr>
-          <w:lang w:val="en-GB"/>
-        </w:rPr>
-        <w:t xml:space="preserve">The window is </w:t>
-      </w:r>
-      <w:r>
-        <w:rPr>
-          <w:lang w:val="en-GB"/>
-        </w:rPr>
-        <w:t>divided in two parts</w:t>
-      </w:r>
-      <w:r>
-        <w:rPr>
-          <w:lang w:val="en-GB"/>
-        </w:rPr>
-        <w:t>. The upper part contains the search function, the lower part contains our "featured services".</w:t>
-      </w:r>
-    </w:p>
-    <w:p>
-      <w:pPr>
-        <w:rPr>
-          <w:lang w:val="en-GB"/>
-        </w:rPr>
-      </w:pPr>
-      <w:r>
-        <w:rPr>
-          <w:lang w:val="en-GB"/>
-        </w:rPr>
-        <w:t>You can enter</w:t>
-      </w:r>
-      <w:r>
-        <w:rPr>
-          <w:lang w:val="en-GB"/>
-        </w:rPr>
-        <w:t xml:space="preserve"> any search string in the </w:t>
-      </w:r>
-      <w:r>
-        <w:rPr>
-          <w:lang w:val="en-GB"/>
-        </w:rPr>
-        <w:t>"</w:t>
-      </w:r>
-      <w:r>
-        <w:rPr>
-          <w:lang w:val="en-GB"/>
-        </w:rPr>
-        <w:t>Wh</w:t>
-      </w:r>
-      <w:r>
-        <w:rPr>
-          <w:lang w:val="en-GB"/>
-        </w:rPr>
-        <w:t>at do you need?" text field and click on the button "Search".</w:t>
-      </w:r>
-      <w:bookmarkStart w:id="0" w:name="_GoBack"/>
-      <w:bookmarkEnd w:id="0"/>
-    </w:p>
-    <w:p>
-      <w:pPr>
-        <w:rPr>
-          <w:lang w:val="en-GB"/>
-        </w:rPr>
-      </w:pPr>
-    </w:p>
-    <w:p>
-      <w:pPr>
-        <w:rPr>
-          <w:lang w:val="en-GB"/>
-        </w:rPr>
-      </w:pPr>
-    </w:p>
-    <w:p>
-      <w:pPr>
-        <w:rPr>
-          <w:lang w:val="en-GB"/>
-        </w:rPr>
-      </w:pPr>
-    </w:p>
-    <w:p>
-      <w:pPr>
-        <w:rPr>
-          <w:lang w:val="en-GB"/>
-        </w:rPr>
-      </w:pPr>
-      <w:r>
-        <w:rPr>
-          <w:lang w:val="en-GB"/>
-        </w:rPr>
-        <w:t>The "featured services" contain</w:t>
-      </w:r>
-      <w:r>
-        <w:rPr>
-          <w:lang w:val="en-GB"/>
-        </w:rPr>
-        <w:t xml:space="preserve"> special</w:t>
-      </w:r>
-      <w:r>
-        <w:rPr>
-          <w:lang w:val="en-GB"/>
-        </w:rPr>
-        <w:t xml:space="preserve"> </w:t>
-      </w:r>
-      <w:r>
-        <w:rPr>
-          <w:lang w:val="en-GB"/>
-        </w:rPr>
-        <w:t xml:space="preserve">services </w:t>
-      </w:r>
-      <w:r>
-        <w:rPr>
-          <w:lang w:val="en-GB"/>
-        </w:rPr>
-        <w:t xml:space="preserve">selected by our </w:t>
-      </w:r>
-      <w:r>
-        <w:rPr>
-          <w:lang w:val="en-GB"/>
-        </w:rPr>
-        <w:t xml:space="preserve">platform managers. </w:t>
-      </w:r>
-      <w:r>
-        <w:rPr>
-          <w:lang w:val="en-GB"/>
-        </w:rPr>
-        <w:t>These</w:t>
-      </w:r>
-      <w:r>
-        <w:rPr>
-          <w:lang w:val="en-GB"/>
-        </w:rPr>
-        <w:t xml:space="preserve"> services come from our most loyal and best servi</w:t>
-      </w:r>
-      <w:r>
-        <w:rPr>
-          <w:lang w:val="en-GB"/>
-        </w:rPr>
-        <w:t>ce providers on the platform and are particularly recommended to you.</w:t>
-      </w:r>
-    </w:p>
-    <w:p>
-      <w:pPr>
-        <w:rPr>
-          <w:lang w:val="en-GB"/>
-        </w:rPr>
-      </w:pPr>
-      <w:r>
-        <w:rPr>
-          <w:highlight w:val="green"/>
-          <w:lang w:val="en-GB"/>
-        </w:rPr>
-        <w:t>Search function</w:t>
-      </w:r>
-    </w:p>
-    <w:p>
-      <w:pPr>
-        <w:rPr>
-          <w:lang w:val="en-GB"/>
-        </w:rPr>
-      </w:pPr>
-    </w:p>
-    <w:p>
-      <w:pPr>
-        <w:rPr>
-          <w:lang w:val="en-GB"/>
-        </w:rPr>
-      </w:pPr>
-    </w:p>
-    <w:p>
-      <w:pPr>
-        <w:rPr>
-          <w:lang w:val="en-GB"/>
-        </w:rPr>
-      </w:pPr>
-      <w:r>
-        <w:rPr>
-          <w:highlight w:val="green"/>
-          <w:lang w:val="en-GB"/>
-        </w:rPr>
-        <w:t>Book a service</w:t>
-      </w:r>
-    </w:p>
-    <w:p>
-      <w:pPr>
-        <w:rPr>
-          <w:lang w:val="en-GB"/>
-        </w:rPr>
-      </w:pPr>
-    </w:p>
-    <w:p>
-      <w:pPr>
-        <w:rPr>
-          <w:lang w:val="en-GB"/>
-        </w:rPr>
-      </w:pPr>
-      <w:r>
-        <w:rPr>
-          <w:highlight w:val="green"/>
-          <w:lang w:val="en-GB"/>
-        </w:rPr>
-        <w:t>Make me a random party</w:t>
-      </w:r>
-    </w:p>
-    <w:p>
-      <w:pPr>
-        <w:rPr>
-          <w:lang w:val="en-GB"/>
-        </w:rPr>
-      </w:pPr>
-    </w:p>
-    <w:p>
-      <w:pPr>
-        <w:rPr>
-          <w:lang w:val="en-GB"/>
-        </w:rPr>
-      </w:pPr>
-    </w:p>
-    <w:p>
-      <w:pPr>
-        <w:rPr>
-          <w:lang w:val="en-GB"/>
-        </w:rPr>
-      </w:pPr>
-      <w:r>
-        <w:rPr>
-          <w:highlight w:val="green"/>
-          <w:lang w:val="en-GB"/>
-        </w:rPr>
-        <w:t>Confirmation</w:t>
-      </w:r>
-    </w:p>
-    <w:p>
-      <w:pPr>
-        <w:rPr>
-          <w:lang w:val="en-GB"/>
-        </w:rPr>
-      </w:pPr>
-    </w:p>
-    <w:p>
-      <w:pPr>
-        <w:rPr>
-          <w:lang w:val="en-GB"/>
-        </w:rPr>
-      </w:pPr>
-      <w:r>
-        <w:rPr>
-          <w:highlight w:val="green"/>
-          <w:lang w:val="en-GB"/>
-        </w:rPr>
-        <w:t>Create a service</w:t>
-      </w:r>
-    </w:p>
-    <w:p>
-      <w:pPr>
-        <w:rPr>
-          <w:lang w:val="en-GB"/>
-        </w:rPr>
-      </w:pPr>
-    </w:p>
-    <w:p>
-      <w:pPr>
-        <w:rPr>
-          <w:lang w:val="en-GB"/>
-        </w:rPr>
-      </w:pPr>
-      <w:r>
-        <w:rPr>
-          <w:highlight w:val="green"/>
-          <w:lang w:val="en-GB"/>
-        </w:rPr>
-        <w:t>Modify</w:t>
-      </w:r>
-      <w:r>
-        <w:rPr>
-          <w:highlight w:val="green"/>
-          <w:lang w:val="en-GB"/>
-        </w:rPr>
-        <w:t>/delete</w:t>
-      </w:r>
-      <w:r>
-        <w:rPr>
-          <w:highlight w:val="green"/>
-          <w:lang w:val="en-GB"/>
-        </w:rPr>
-        <w:t xml:space="preserve"> </w:t>
-      </w:r>
-      <w:r>
-        <w:rPr>
-          <w:highlight w:val="green"/>
-          <w:lang w:val="en-GB"/>
-        </w:rPr>
-        <w:t xml:space="preserve">a </w:t>
-      </w:r>
-      <w:r>
-        <w:rPr>
-          <w:highlight w:val="green"/>
-          <w:lang w:val="en-GB"/>
-        </w:rPr>
-        <w:t>s</w:t>
-      </w:r>
-      <w:r>
-        <w:rPr>
-          <w:highlight w:val="green"/>
-          <w:lang w:val="en-GB"/>
-        </w:rPr>
-        <w:t>ervice</w:t>
-      </w:r>
-    </w:p>
-    <w:p>
-      <w:pPr>
-        <w:rPr>
-          <w:lang w:val="en-GB"/>
-        </w:rPr>
-      </w:pPr>
-    </w:p>
-    <w:p>
-      <w:pPr>
-        <w:rPr>
-          <w:lang w:val="en-GB"/>
-        </w:rPr>
-      </w:pPr>
-    </w:p>
-    <w:p>
-      <w:pPr>
-        <w:rPr>
-          <w:lang w:val="en-GB"/>
-        </w:rPr>
-      </w:pPr>
     </w:p>
     <w:p>
       <w:pPr>
@@ -1836,6 +2607,7 @@
     <w:lsdException w:name="HTML Sample" w:semiHidden="1" w:unhideWhenUsed="1"/>
     <w:lsdException w:name="HTML Typewriter" w:semiHidden="1" w:unhideWhenUsed="1"/>
     <w:lsdException w:name="HTML Variable" w:semiHidden="1" w:unhideWhenUsed="1"/>
+    <w:lsdException w:name="Normal Table" w:semiHidden="1" w:unhideWhenUsed="1"/>
     <w:lsdException w:name="annotation subject" w:semiHidden="1" w:unhideWhenUsed="1"/>
     <w:lsdException w:name="No List" w:semiHidden="1" w:unhideWhenUsed="1"/>
     <w:lsdException w:name="Outline List 1" w:semiHidden="1" w:unhideWhenUsed="1"/>
@@ -1882,8 +2654,10 @@
     <w:lsdException w:name="Table Subtle 2" w:semiHidden="1" w:unhideWhenUsed="1"/>
     <w:lsdException w:name="Table Web 1" w:semiHidden="1" w:unhideWhenUsed="1"/>
     <w:lsdException w:name="Table Web 2" w:semiHidden="1" w:unhideWhenUsed="1"/>
+    <w:lsdException w:name="Table Web 3" w:semiHidden="1" w:unhideWhenUsed="1"/>
     <w:lsdException w:name="Balloon Text" w:semiHidden="1" w:unhideWhenUsed="1"/>
     <w:lsdException w:name="Table Grid" w:uiPriority="39"/>
+    <w:lsdException w:name="Table Theme" w:semiHidden="1" w:unhideWhenUsed="1"/>
     <w:lsdException w:name="Placeholder Text" w:semiHidden="1"/>
     <w:lsdException w:name="No Spacing" w:uiPriority="1" w:qFormat="1"/>
     <w:lsdException w:name="Light Shading" w:uiPriority="60"/>

</xml_diff>